<commit_message>
Set the language in the reference document
in order to generate a german docx file
</commit_message>
<xml_diff>
--- a/doc/numbered-sections.docx
+++ b/doc/numbered-sections.docx
@@ -371,7 +371,7 @@
       <w:rPr>
         <w:rFonts w:ascii="Cambria" w:hAnsi="Cambria" w:eastAsia="Cambria" w:cs="Mangal" w:asciiTheme="minorHAnsi" w:cstheme="minorBidi" w:eastAsiaTheme="minorHAnsi" w:hAnsiTheme="minorHAnsi"/>
         <w:szCs w:val="24"/>
-        <w:lang w:val="en-US" w:eastAsia="en-US" w:bidi="ar-SA"/>
+        <w:lang w:val="de-CH" w:eastAsia="en-US" w:bidi="ar-SA"/>
       </w:rPr>
     </w:rPrDefault>
     <w:pPrDefault>
@@ -728,7 +728,7 @@
       <w:kern w:val="0"/>
       <w:sz w:val="24"/>
       <w:szCs w:val="24"/>
-      <w:lang w:val="en-US" w:eastAsia="en-US" w:bidi="ar-SA"/>
+      <w:lang w:val="de-CH" w:eastAsia="en-US" w:bidi="ar-SA"/>
     </w:rPr>
   </w:style>
   <w:style w:type="paragraph" w:styleId="Heading1">
@@ -756,7 +756,7 @@
       <w:color w:val="4F81BD" w:themeColor="accent1"/>
       <w:sz w:val="32"/>
       <w:szCs w:val="32"/>
-      <w:lang w:val="sv-SE"/>
+      <w:lang w:val="de-CH"/>
     </w:rPr>
   </w:style>
   <w:style w:type="paragraph" w:styleId="Heading2">
@@ -784,7 +784,7 @@
       <w:color w:val="4F81BD" w:themeColor="accent1"/>
       <w:sz w:val="28"/>
       <w:szCs w:val="28"/>
-      <w:lang w:val="sv-SE"/>
+      <w:lang w:val="de-CH"/>
     </w:rPr>
   </w:style>
   <w:style w:type="paragraph" w:styleId="Heading3">
@@ -810,7 +810,7 @@
       <w:b/>
       <w:bCs/>
       <w:color w:val="4F81BD" w:themeColor="accent1"/>
-      <w:lang w:val="sv-SE"/>
+      <w:lang w:val="de-CH"/>
     </w:rPr>
   </w:style>
   <w:style w:type="paragraph" w:styleId="Heading4">
@@ -836,7 +836,7 @@
       <w:bCs/>
       <w:i/>
       <w:color w:val="4F81BD" w:themeColor="accent1"/>
-      <w:lang w:val="sv-SE"/>
+      <w:lang w:val="de-CH"/>
     </w:rPr>
   </w:style>
   <w:style w:type="paragraph" w:styleId="Heading5">
@@ -861,7 +861,7 @@
       <w:rFonts w:ascii="Calibri" w:hAnsi="Calibri" w:eastAsia="" w:cs="Mangal" w:asciiTheme="majorHAnsi" w:cstheme="majorBidi" w:eastAsiaTheme="majorEastAsia" w:hAnsiTheme="majorHAnsi"/>
       <w:iCs/>
       <w:color w:val="4F81BD" w:themeColor="accent1"/>
-      <w:lang w:val="sv-SE"/>
+      <w:lang w:val="de-CH"/>
     </w:rPr>
   </w:style>
   <w:style w:type="paragraph" w:styleId="Heading6">
@@ -1454,7 +1454,7 @@
       <w:kern w:val="0"/>
       <w:sz w:val="24"/>
       <w:szCs w:val="24"/>
-      <w:lang w:val="en-US" w:eastAsia="en-US" w:bidi="ar-SA"/>
+      <w:lang w:val="de-CH" w:eastAsia="en-US" w:bidi="ar-SA"/>
     </w:rPr>
   </w:style>
   <w:style w:type="paragraph" w:styleId="Date">
@@ -1476,7 +1476,7 @@
       <w:kern w:val="0"/>
       <w:sz w:val="24"/>
       <w:szCs w:val="24"/>
-      <w:lang w:val="en-US" w:eastAsia="en-US" w:bidi="ar-SA"/>
+      <w:lang w:val="de-CH" w:eastAsia="en-US" w:bidi="ar-SA"/>
     </w:rPr>
   </w:style>
   <w:style w:type="paragraph" w:styleId="Abstract" w:customStyle="1">

</xml_diff>

<commit_message>
Change the font to Verdana
</commit_message>
<xml_diff>
--- a/doc/numbered-sections.docx
+++ b/doc/numbered-sections.docx
@@ -369,7 +369,7 @@
   <w:docDefaults>
     <w:rPrDefault>
       <w:rPr>
-        <w:rFonts w:ascii="Cambria" w:hAnsi="Cambria" w:eastAsia="Cambria" w:cs="Mangal" w:asciiTheme="minorHAnsi" w:cstheme="minorBidi" w:eastAsiaTheme="minorHAnsi" w:hAnsiTheme="minorHAnsi"/>
+        <w:rFonts w:ascii="Verdana" w:hAnsi="Verdana" w:eastAsia="Verdana" w:cs="Mangal" w:asciiTheme="minorHAnsi" w:cstheme="minorBidi" w:eastAsiaTheme="minorHAnsi" w:hAnsiTheme="minorHAnsi"/>
         <w:szCs w:val="24"/>
         <w:lang w:val="de-CH" w:eastAsia="en-US" w:bidi="ar-SA"/>
       </w:rPr>
@@ -723,7 +723,7 @@
       <w:jc w:val="left"/>
     </w:pPr>
     <w:rPr>
-      <w:rFonts w:ascii="Cambria" w:hAnsi="Cambria" w:eastAsia="Cambria" w:cs="Mangal" w:asciiTheme="minorHAnsi" w:cstheme="minorBidi" w:eastAsiaTheme="minorHAnsi" w:hAnsiTheme="minorHAnsi"/>
+      <w:rFonts w:ascii="Verdana" w:hAnsi="Verdana" w:eastAsia="Verdana" w:cs="Mangal" w:asciiTheme="minorHAnsi" w:cstheme="minorBidi" w:eastAsiaTheme="minorHAnsi" w:hAnsiTheme="minorHAnsi"/>
       <w:color w:val="auto"/>
       <w:kern w:val="0"/>
       <w:sz w:val="24"/>
@@ -1449,7 +1449,7 @@
       <w:jc w:val="center"/>
     </w:pPr>
     <w:rPr>
-      <w:rFonts w:ascii="Cambria" w:hAnsi="Cambria" w:eastAsia="Cambria" w:cs="Mangal" w:asciiTheme="minorHAnsi" w:cstheme="minorBidi" w:eastAsiaTheme="minorHAnsi" w:hAnsiTheme="minorHAnsi"/>
+      <w:rFonts w:ascii="Verdana" w:hAnsi="Verdana" w:eastAsia="Verdana" w:cs="Mangal" w:asciiTheme="minorHAnsi" w:cstheme="minorBidi" w:eastAsiaTheme="minorHAnsi" w:hAnsiTheme="minorHAnsi"/>
       <w:color w:val="auto"/>
       <w:kern w:val="0"/>
       <w:sz w:val="24"/>
@@ -1471,7 +1471,7 @@
       <w:jc w:val="center"/>
     </w:pPr>
     <w:rPr>
-      <w:rFonts w:ascii="Cambria" w:hAnsi="Cambria" w:eastAsia="Cambria" w:cs="Mangal" w:asciiTheme="minorHAnsi" w:cstheme="minorBidi" w:eastAsiaTheme="minorHAnsi" w:hAnsiTheme="minorHAnsi"/>
+      <w:rFonts w:ascii="Verdana" w:hAnsi="Verdana" w:eastAsia="Verdana" w:cs="Mangal" w:asciiTheme="minorHAnsi" w:cstheme="minorBidi" w:eastAsiaTheme="minorHAnsi" w:hAnsiTheme="minorHAnsi"/>
       <w:color w:val="auto"/>
       <w:kern w:val="0"/>
       <w:sz w:val="24"/>
@@ -1733,7 +1733,7 @@
         <a:font script="Uigh" typeface="Microsoft Uighur"/>
       </a:majorFont>
       <a:minorFont>
-        <a:latin typeface="Cambria"/>
+        <a:latin typeface="Verdana"/>
         <a:ea typeface=""/>
         <a:cs typeface=""/>
         <a:font script="Jpan" typeface="ＭＳ 明朝"/>

</xml_diff>